<commit_message>
corrected calend and md_accessbilidades templates
</commit_message>
<xml_diff>
--- a/backend/templates/files/calend.docx
+++ b/backend/templates/files/calend.docx
@@ -117,7 +117,28 @@
           <w:szCs w:val="18"/>
           <w:rtl w:val="0"/>
         </w:rPr>
-        <w:t xml:space="preserve">{{constructrion_address}} DE OBRAS DE CONSTRUÇÃO DE MORADIA UNIFAMILIAR E MURO DE VEDAÇÃO</w:t>
+        <w:t xml:space="preserve">{{</w:t>
+      </w:r>
+      <w:r>
+        <w:rPr>
+          <w:rFonts w:ascii="Calibri" w:cs="Calibri" w:eastAsia="Calibri" w:hAnsi="Calibri"/>
+          <w:smallCaps w:val="1"/>
+          <w:sz w:val="18"/>
+          <w:szCs w:val="18"/>
+          <w:rtl w:val="0"/>
+        </w:rPr>
+        <w:t xml:space="preserve">construction_address</w:t>
+      </w:r>
+      <w:r>
+        <w:rPr>
+          <w:rFonts w:ascii="Calibri" w:cs="Calibri" w:eastAsia="Calibri" w:hAnsi="Calibri"/>
+          <w:smallCaps w:val="1"/>
+          <w:color w:val="000000"/>
+          <w:sz w:val="18"/>
+          <w:szCs w:val="18"/>
+          <w:rtl w:val="0"/>
+        </w:rPr>
+        <w:t xml:space="preserve">}} DE OBRAS DE CONSTRUÇÃO DE MORADIA UNIFAMILIAR E MURO DE VEDAÇÃO</w:t>
       </w:r>
     </w:p>
     <w:p>
@@ -172,12 +193,11 @@
         <w:rPr>
           <w:rFonts w:ascii="Calibri" w:cs="Calibri" w:eastAsia="Calibri" w:hAnsi="Calibri"/>
           <w:smallCaps w:val="1"/>
-          <w:color w:val="000000"/>
           <w:sz w:val="18"/>
           <w:szCs w:val="18"/>
           <w:rtl w:val="0"/>
         </w:rPr>
-        <w:t xml:space="preserve">{{constructrion_address}}</w:t>
+        <w:t xml:space="preserve">{{construction_address}}</w:t>
       </w:r>
       <w:r>
         <w:rPr>
@@ -6368,6 +6388,31 @@
     </w:p>
     <w:p>
       <w:pPr>
+        <w:tabs>
+          <w:tab w:val="left" w:leader="none" w:pos="3402"/>
+        </w:tabs>
+        <w:ind w:hanging="2"/>
+        <w:rPr>
+          <w:rFonts w:ascii="Calibri" w:cs="Calibri" w:eastAsia="Calibri" w:hAnsi="Calibri"/>
+          <w:sz w:val="22"/>
+          <w:szCs w:val="22"/>
+        </w:rPr>
+      </w:pPr>
+      <w:r>
+        <w:rPr>
+          <w:rFonts w:ascii="Calibri" w:cs="Calibri" w:eastAsia="Calibri" w:hAnsi="Calibri"/>
+          <w:sz w:val="22"/>
+          <w:szCs w:val="22"/>
+          <w:rtl w:val="0"/>
+        </w:rPr>
+        <w:t xml:space="preserve">{{author_name}}, Arquiteta | OASRS {{oa_number}}</w:t>
+      </w:r>
+    </w:p>
+    <w:p>
+      <w:pPr>
+        <w:tabs>
+          <w:tab w:val="left" w:leader="none" w:pos="3402"/>
+        </w:tabs>
         <w:ind w:hanging="2"/>
         <w:rPr>
           <w:rFonts w:ascii="Calibri" w:cs="Calibri" w:eastAsia="Calibri" w:hAnsi="Calibri"/>
@@ -6389,59 +6434,18 @@
         <w:ind w:hanging="2"/>
         <w:rPr>
           <w:rFonts w:ascii="Calibri" w:cs="Calibri" w:eastAsia="Calibri" w:hAnsi="Calibri"/>
-          <w:sz w:val="18"/>
-          <w:szCs w:val="18"/>
+          <w:sz w:val="22"/>
+          <w:szCs w:val="22"/>
         </w:rPr>
       </w:pPr>
       <w:r>
         <w:rPr>
           <w:rFonts w:ascii="Calibri" w:cs="Calibri" w:eastAsia="Calibri" w:hAnsi="Calibri"/>
-          <w:sz w:val="18"/>
-          <w:szCs w:val="18"/>
+          <w:sz w:val="22"/>
+          <w:szCs w:val="22"/>
           <w:rtl w:val="0"/>
         </w:rPr>
-        <w:t xml:space="preserve">{{author_name_small}}, Arquiteta | {{signature_sub3}}</w:t>
-      </w:r>
-    </w:p>
-    <w:p>
-      <w:pPr>
-        <w:tabs>
-          <w:tab w:val="left" w:leader="none" w:pos="3402"/>
-        </w:tabs>
-        <w:ind w:hanging="2"/>
-        <w:rPr>
-          <w:rFonts w:ascii="Calibri" w:cs="Calibri" w:eastAsia="Calibri" w:hAnsi="Calibri"/>
-          <w:sz w:val="18"/>
-          <w:szCs w:val="18"/>
-        </w:rPr>
-      </w:pPr>
-      <w:r>
-        <w:rPr>
-          <w:rtl w:val="0"/>
-        </w:rPr>
-      </w:r>
-    </w:p>
-    <w:p>
-      <w:pPr>
-        <w:tabs>
-          <w:tab w:val="left" w:leader="none" w:pos="3402"/>
-        </w:tabs>
-        <w:ind w:hanging="2"/>
-        <w:rPr>
-          <w:rFonts w:ascii="Calibri" w:cs="Calibri" w:eastAsia="Calibri" w:hAnsi="Calibri"/>
-          <w:sz w:val="18"/>
-          <w:szCs w:val="18"/>
-        </w:rPr>
-      </w:pPr>
-      <w:r>
-        <w:rPr>
-          <w:rFonts w:ascii="Calibri" w:cs="Calibri" w:eastAsia="Calibri" w:hAnsi="Calibri"/>
-          <w:i w:val="1"/>
-          <w:sz w:val="18"/>
-          <w:szCs w:val="18"/>
-          <w:rtl w:val="0"/>
-        </w:rPr>
-        <w:t xml:space="preserve">{{signature_sub3}}</w:t>
+        <w:t xml:space="preserve">OASRS {{oa_number}}</w:t>
       </w:r>
       <w:r>
         <w:rPr>
@@ -6469,7 +6473,6 @@
     <w:pPr>
       <w:keepNext w:val="0"/>
       <w:keepLines w:val="0"/>
-      <w:pageBreakBefore w:val="0"/>
       <w:widowControl w:val="1"/>
       <w:pBdr>
         <w:top w:space="0" w:sz="0" w:val="nil"/>
@@ -6529,113 +6532,6 @@
     <w:pPr>
       <w:keepNext w:val="0"/>
       <w:keepLines w:val="0"/>
-      <w:pageBreakBefore w:val="0"/>
-      <w:widowControl w:val="1"/>
-      <w:pBdr>
-        <w:top w:space="0" w:sz="0" w:val="nil"/>
-        <w:left w:space="0" w:sz="0" w:val="nil"/>
-        <w:bottom w:space="0" w:sz="0" w:val="nil"/>
-        <w:right w:space="0" w:sz="0" w:val="nil"/>
-        <w:between w:space="0" w:sz="0" w:val="nil"/>
-      </w:pBdr>
-      <w:shd w:fill="auto" w:val="clear"/>
-      <w:tabs>
-        <w:tab w:val="center" w:leader="none" w:pos="4252"/>
-        <w:tab w:val="right" w:leader="none" w:pos="8504"/>
-      </w:tabs>
-      <w:spacing w:after="0" w:before="0" w:line="240" w:lineRule="auto"/>
-      <w:ind w:left="0" w:right="360" w:firstLine="0"/>
-      <w:jc w:val="left"/>
-      <w:rPr>
-        <w:rFonts w:ascii="Times New Roman" w:cs="Times New Roman" w:eastAsia="Times New Roman" w:hAnsi="Times New Roman"/>
-        <w:b w:val="0"/>
-        <w:i w:val="0"/>
-        <w:smallCaps w:val="0"/>
-        <w:strike w:val="0"/>
-        <w:color w:val="000000"/>
-        <w:sz w:val="20"/>
-        <w:szCs w:val="20"/>
-        <w:u w:val="none"/>
-        <w:shd w:fill="auto" w:val="clear"/>
-        <w:vertAlign w:val="baseline"/>
-      </w:rPr>
-    </w:pPr>
-    <w:r>
-      <w:rPr>
-        <w:rtl w:val="0"/>
-      </w:rPr>
-    </w:r>
-  </w:p>
-</w:ftr>
-</file>
-
-<file path=word/footer2.xml><?xml version="1.0" encoding="utf-8"?>
-<w:ftr xmlns:mc="http://schemas.openxmlformats.org/markup-compatibility/2006" xmlns:o="urn:schemas-microsoft-com:office:office" xmlns:r="http://schemas.openxmlformats.org/officeDocument/2006/relationships" xmlns:m="http://schemas.openxmlformats.org/officeDocument/2006/math" xmlns:v="urn:schemas-microsoft-com:vml" xmlns:wp="http://schemas.openxmlformats.org/drawingml/2006/wordprocessingDrawing" xmlns:w10="urn:schemas-microsoft-com:office:word" xmlns:w="http://schemas.openxmlformats.org/wordprocessingml/2006/main" xmlns:wne="http://schemas.microsoft.com/office/word/2006/wordml" xmlns:sl="http://schemas.openxmlformats.org/schemaLibrary/2006/main" xmlns:a="http://schemas.openxmlformats.org/drawingml/2006/main" xmlns:pic="http://schemas.openxmlformats.org/drawingml/2006/picture" xmlns:c="http://schemas.openxmlformats.org/drawingml/2006/chart" xmlns:lc="http://schemas.openxmlformats.org/drawingml/2006/lockedCanvas" xmlns:dgm="http://schemas.openxmlformats.org/drawingml/2006/diagram" xmlns:wps="http://schemas.microsoft.com/office/word/2010/wordprocessingShape" xmlns:wpg="http://schemas.microsoft.com/office/word/2010/wordprocessingGroup" xmlns:w14="http://schemas.microsoft.com/office/word/2010/wordml" xmlns:w15="http://schemas.microsoft.com/office/word/2012/wordml" xmlns:w16="http://schemas.microsoft.com/office/word/2018/wordml" xmlns:w16cex="http://schemas.microsoft.com/office/word/2018/wordml/cex" xmlns:w16cid="http://schemas.microsoft.com/office/word/2016/wordml/cid" xmlns="http://schemas.microsoft.com/office/tasks/2019/documenttasks" xmlns:cr="http://schemas.microsoft.com/office/comments/2020/reactions">
-  <w:p>
-    <w:pPr>
-      <w:keepNext w:val="0"/>
-      <w:keepLines w:val="0"/>
-      <w:pageBreakBefore w:val="0"/>
-      <w:widowControl w:val="1"/>
-      <w:pBdr>
-        <w:top w:space="0" w:sz="0" w:val="nil"/>
-        <w:left w:space="0" w:sz="0" w:val="nil"/>
-        <w:bottom w:space="0" w:sz="0" w:val="nil"/>
-        <w:right w:space="0" w:sz="0" w:val="nil"/>
-        <w:between w:space="0" w:sz="0" w:val="nil"/>
-      </w:pBdr>
-      <w:shd w:fill="auto" w:val="clear"/>
-      <w:tabs>
-        <w:tab w:val="center" w:leader="none" w:pos="4252"/>
-        <w:tab w:val="right" w:leader="none" w:pos="8504"/>
-      </w:tabs>
-      <w:spacing w:after="0" w:before="0" w:line="240" w:lineRule="auto"/>
-      <w:ind w:left="0" w:right="0" w:firstLine="0"/>
-      <w:jc w:val="right"/>
-      <w:rPr>
-        <w:rFonts w:ascii="Times New Roman" w:cs="Times New Roman" w:eastAsia="Times New Roman" w:hAnsi="Times New Roman"/>
-        <w:b w:val="0"/>
-        <w:i w:val="0"/>
-        <w:smallCaps w:val="0"/>
-        <w:strike w:val="0"/>
-        <w:color w:val="000000"/>
-        <w:sz w:val="20"/>
-        <w:szCs w:val="20"/>
-        <w:u w:val="none"/>
-        <w:shd w:fill="auto" w:val="clear"/>
-        <w:vertAlign w:val="baseline"/>
-      </w:rPr>
-    </w:pPr>
-    <w:r>
-      <w:rPr>
-        <w:rFonts w:ascii="Times New Roman" w:cs="Times New Roman" w:eastAsia="Times New Roman" w:hAnsi="Times New Roman"/>
-        <w:b w:val="0"/>
-        <w:i w:val="0"/>
-        <w:smallCaps w:val="0"/>
-        <w:strike w:val="0"/>
-        <w:color w:val="000000"/>
-        <w:sz w:val="20"/>
-        <w:szCs w:val="20"/>
-        <w:u w:val="none"/>
-        <w:shd w:fill="auto" w:val="clear"/>
-        <w:vertAlign w:val="baseline"/>
-      </w:rPr>
-      <w:fldChar w:fldCharType="begin"/>
-      <w:instrText xml:space="preserve">PAGE</w:instrText>
-      <w:fldChar w:fldCharType="separate"/>
-      <w:fldChar w:fldCharType="end"/>
-    </w:r>
-    <w:r>
-      <w:rPr>
-        <w:rtl w:val="0"/>
-      </w:rPr>
-    </w:r>
-  </w:p>
-  <w:p>
-    <w:pPr>
-      <w:keepNext w:val="0"/>
-      <w:keepLines w:val="0"/>
-      <w:pageBreakBefore w:val="0"/>
       <w:widowControl w:val="1"/>
       <w:pBdr>
         <w:top w:space="0" w:sz="0" w:val="nil"/>
@@ -6711,7 +6607,6 @@
     <w:pPr>
       <w:keepNext w:val="0"/>
       <w:keepLines w:val="0"/>
-      <w:pageBreakBefore w:val="0"/>
       <w:widowControl w:val="1"/>
       <w:pBdr>
         <w:top w:space="0" w:sz="0" w:val="nil"/>
@@ -6788,7 +6683,6 @@
     <w:pPr>
       <w:keepNext w:val="0"/>
       <w:keepLines w:val="0"/>
-      <w:pageBreakBefore w:val="0"/>
       <w:widowControl w:val="1"/>
       <w:pBdr>
         <w:top w:space="0" w:sz="0" w:val="nil"/>
@@ -6828,13 +6722,12 @@
 </w:ftr>
 </file>
 
-<file path=word/footer3.xml><?xml version="1.0" encoding="utf-8"?>
+<file path=word/footer2.xml><?xml version="1.0" encoding="utf-8"?>
 <w:ftr xmlns:mc="http://schemas.openxmlformats.org/markup-compatibility/2006" xmlns:o="urn:schemas-microsoft-com:office:office" xmlns:r="http://schemas.openxmlformats.org/officeDocument/2006/relationships" xmlns:m="http://schemas.openxmlformats.org/officeDocument/2006/math" xmlns:v="urn:schemas-microsoft-com:vml" xmlns:wp="http://schemas.openxmlformats.org/drawingml/2006/wordprocessingDrawing" xmlns:w10="urn:schemas-microsoft-com:office:word" xmlns:w="http://schemas.openxmlformats.org/wordprocessingml/2006/main" xmlns:wne="http://schemas.microsoft.com/office/word/2006/wordml" xmlns:sl="http://schemas.openxmlformats.org/schemaLibrary/2006/main" xmlns:a="http://schemas.openxmlformats.org/drawingml/2006/main" xmlns:pic="http://schemas.openxmlformats.org/drawingml/2006/picture" xmlns:c="http://schemas.openxmlformats.org/drawingml/2006/chart" xmlns:lc="http://schemas.openxmlformats.org/drawingml/2006/lockedCanvas" xmlns:dgm="http://schemas.openxmlformats.org/drawingml/2006/diagram" xmlns:wps="http://schemas.microsoft.com/office/word/2010/wordprocessingShape" xmlns:wpg="http://schemas.microsoft.com/office/word/2010/wordprocessingGroup" xmlns:w14="http://schemas.microsoft.com/office/word/2010/wordml" xmlns:w15="http://schemas.microsoft.com/office/word/2012/wordml" xmlns:w16="http://schemas.microsoft.com/office/word/2018/wordml" xmlns:w16cex="http://schemas.microsoft.com/office/word/2018/wordml/cex" xmlns:w16cid="http://schemas.microsoft.com/office/word/2016/wordml/cid" xmlns="http://schemas.microsoft.com/office/tasks/2019/documenttasks" xmlns:cr="http://schemas.microsoft.com/office/comments/2020/reactions">
   <w:p>
     <w:pPr>
       <w:keepNext w:val="0"/>
       <w:keepLines w:val="0"/>
-      <w:pageBreakBefore w:val="0"/>
       <w:widowControl w:val="1"/>
       <w:pBdr>
         <w:top w:space="0" w:sz="0" w:val="nil"/>
@@ -6887,7 +6780,6 @@
     <w:pPr>
       <w:keepNext w:val="0"/>
       <w:keepLines w:val="0"/>
-      <w:pageBreakBefore w:val="0"/>
       <w:widowControl w:val="1"/>
       <w:pBdr>
         <w:top w:space="0" w:sz="0" w:val="nil"/>
@@ -6927,13 +6819,116 @@
 </w:ftr>
 </file>
 
+<file path=word/footer3.xml><?xml version="1.0" encoding="utf-8"?>
+<w:ftr xmlns:mc="http://schemas.openxmlformats.org/markup-compatibility/2006" xmlns:o="urn:schemas-microsoft-com:office:office" xmlns:r="http://schemas.openxmlformats.org/officeDocument/2006/relationships" xmlns:m="http://schemas.openxmlformats.org/officeDocument/2006/math" xmlns:v="urn:schemas-microsoft-com:vml" xmlns:wp="http://schemas.openxmlformats.org/drawingml/2006/wordprocessingDrawing" xmlns:w10="urn:schemas-microsoft-com:office:word" xmlns:w="http://schemas.openxmlformats.org/wordprocessingml/2006/main" xmlns:wne="http://schemas.microsoft.com/office/word/2006/wordml" xmlns:sl="http://schemas.openxmlformats.org/schemaLibrary/2006/main" xmlns:a="http://schemas.openxmlformats.org/drawingml/2006/main" xmlns:pic="http://schemas.openxmlformats.org/drawingml/2006/picture" xmlns:c="http://schemas.openxmlformats.org/drawingml/2006/chart" xmlns:lc="http://schemas.openxmlformats.org/drawingml/2006/lockedCanvas" xmlns:dgm="http://schemas.openxmlformats.org/drawingml/2006/diagram" xmlns:wps="http://schemas.microsoft.com/office/word/2010/wordprocessingShape" xmlns:wpg="http://schemas.microsoft.com/office/word/2010/wordprocessingGroup" xmlns:w14="http://schemas.microsoft.com/office/word/2010/wordml" xmlns:w15="http://schemas.microsoft.com/office/word/2012/wordml" xmlns:w16="http://schemas.microsoft.com/office/word/2018/wordml" xmlns:w16cex="http://schemas.microsoft.com/office/word/2018/wordml/cex" xmlns:w16cid="http://schemas.microsoft.com/office/word/2016/wordml/cid" xmlns="http://schemas.microsoft.com/office/tasks/2019/documenttasks" xmlns:cr="http://schemas.microsoft.com/office/comments/2020/reactions">
+  <w:p>
+    <w:pPr>
+      <w:keepNext w:val="0"/>
+      <w:keepLines w:val="0"/>
+      <w:widowControl w:val="1"/>
+      <w:pBdr>
+        <w:top w:space="0" w:sz="0" w:val="nil"/>
+        <w:left w:space="0" w:sz="0" w:val="nil"/>
+        <w:bottom w:space="0" w:sz="0" w:val="nil"/>
+        <w:right w:space="0" w:sz="0" w:val="nil"/>
+        <w:between w:space="0" w:sz="0" w:val="nil"/>
+      </w:pBdr>
+      <w:shd w:fill="auto" w:val="clear"/>
+      <w:tabs>
+        <w:tab w:val="center" w:leader="none" w:pos="4252"/>
+        <w:tab w:val="right" w:leader="none" w:pos="8504"/>
+      </w:tabs>
+      <w:spacing w:after="0" w:before="0" w:line="240" w:lineRule="auto"/>
+      <w:ind w:left="0" w:right="0" w:firstLine="0"/>
+      <w:jc w:val="right"/>
+      <w:rPr>
+        <w:rFonts w:ascii="Times New Roman" w:cs="Times New Roman" w:eastAsia="Times New Roman" w:hAnsi="Times New Roman"/>
+        <w:b w:val="0"/>
+        <w:i w:val="0"/>
+        <w:smallCaps w:val="0"/>
+        <w:strike w:val="0"/>
+        <w:color w:val="000000"/>
+        <w:sz w:val="20"/>
+        <w:szCs w:val="20"/>
+        <w:u w:val="none"/>
+        <w:shd w:fill="auto" w:val="clear"/>
+        <w:vertAlign w:val="baseline"/>
+      </w:rPr>
+    </w:pPr>
+    <w:r>
+      <w:rPr>
+        <w:rFonts w:ascii="Times New Roman" w:cs="Times New Roman" w:eastAsia="Times New Roman" w:hAnsi="Times New Roman"/>
+        <w:b w:val="0"/>
+        <w:i w:val="0"/>
+        <w:smallCaps w:val="0"/>
+        <w:strike w:val="0"/>
+        <w:color w:val="000000"/>
+        <w:sz w:val="20"/>
+        <w:szCs w:val="20"/>
+        <w:u w:val="none"/>
+        <w:shd w:fill="auto" w:val="clear"/>
+        <w:vertAlign w:val="baseline"/>
+      </w:rPr>
+      <w:fldChar w:fldCharType="begin"/>
+      <w:instrText xml:space="preserve">PAGE</w:instrText>
+      <w:fldChar w:fldCharType="separate"/>
+      <w:fldChar w:fldCharType="end"/>
+    </w:r>
+    <w:r>
+      <w:rPr>
+        <w:rtl w:val="0"/>
+      </w:rPr>
+    </w:r>
+  </w:p>
+  <w:p>
+    <w:pPr>
+      <w:keepNext w:val="0"/>
+      <w:keepLines w:val="0"/>
+      <w:widowControl w:val="1"/>
+      <w:pBdr>
+        <w:top w:space="0" w:sz="0" w:val="nil"/>
+        <w:left w:space="0" w:sz="0" w:val="nil"/>
+        <w:bottom w:space="0" w:sz="0" w:val="nil"/>
+        <w:right w:space="0" w:sz="0" w:val="nil"/>
+        <w:between w:space="0" w:sz="0" w:val="nil"/>
+      </w:pBdr>
+      <w:shd w:fill="auto" w:val="clear"/>
+      <w:tabs>
+        <w:tab w:val="center" w:leader="none" w:pos="4252"/>
+        <w:tab w:val="right" w:leader="none" w:pos="8504"/>
+      </w:tabs>
+      <w:spacing w:after="0" w:before="0" w:line="240" w:lineRule="auto"/>
+      <w:ind w:left="0" w:right="360" w:firstLine="0"/>
+      <w:jc w:val="left"/>
+      <w:rPr>
+        <w:rFonts w:ascii="Times New Roman" w:cs="Times New Roman" w:eastAsia="Times New Roman" w:hAnsi="Times New Roman"/>
+        <w:b w:val="0"/>
+        <w:i w:val="0"/>
+        <w:smallCaps w:val="0"/>
+        <w:strike w:val="0"/>
+        <w:color w:val="000000"/>
+        <w:sz w:val="20"/>
+        <w:szCs w:val="20"/>
+        <w:u w:val="none"/>
+        <w:shd w:fill="auto" w:val="clear"/>
+        <w:vertAlign w:val="baseline"/>
+      </w:rPr>
+    </w:pPr>
+    <w:r>
+      <w:rPr>
+        <w:rtl w:val="0"/>
+      </w:rPr>
+    </w:r>
+  </w:p>
+</w:ftr>
+</file>
+
 <file path=word/header1.xml><?xml version="1.0" encoding="utf-8"?>
 <w:hdr xmlns:mc="http://schemas.openxmlformats.org/markup-compatibility/2006" xmlns:o="urn:schemas-microsoft-com:office:office" xmlns:r="http://schemas.openxmlformats.org/officeDocument/2006/relationships" xmlns:m="http://schemas.openxmlformats.org/officeDocument/2006/math" xmlns:v="urn:schemas-microsoft-com:vml" xmlns:wp="http://schemas.openxmlformats.org/drawingml/2006/wordprocessingDrawing" xmlns:w10="urn:schemas-microsoft-com:office:word" xmlns:w="http://schemas.openxmlformats.org/wordprocessingml/2006/main" xmlns:wne="http://schemas.microsoft.com/office/word/2006/wordml" xmlns:sl="http://schemas.openxmlformats.org/schemaLibrary/2006/main" xmlns:a="http://schemas.openxmlformats.org/drawingml/2006/main" xmlns:pic="http://schemas.openxmlformats.org/drawingml/2006/picture" xmlns:c="http://schemas.openxmlformats.org/drawingml/2006/chart" xmlns:lc="http://schemas.openxmlformats.org/drawingml/2006/lockedCanvas" xmlns:dgm="http://schemas.openxmlformats.org/drawingml/2006/diagram" xmlns:wps="http://schemas.microsoft.com/office/word/2010/wordprocessingShape" xmlns:wpg="http://schemas.microsoft.com/office/word/2010/wordprocessingGroup" xmlns:w14="http://schemas.microsoft.com/office/word/2010/wordml" xmlns:w15="http://schemas.microsoft.com/office/word/2012/wordml" xmlns:w16="http://schemas.microsoft.com/office/word/2018/wordml" xmlns:w16cex="http://schemas.microsoft.com/office/word/2018/wordml/cex" xmlns:w16cid="http://schemas.microsoft.com/office/word/2016/wordml/cid" xmlns="http://schemas.microsoft.com/office/tasks/2019/documenttasks" xmlns:cr="http://schemas.microsoft.com/office/comments/2020/reactions">
   <w:p>
     <w:pPr>
       <w:keepNext w:val="0"/>
       <w:keepLines w:val="0"/>
-      <w:pageBreakBefore w:val="0"/>
       <w:widowControl w:val="1"/>
       <w:pBdr>
         <w:top w:space="0" w:sz="0" w:val="nil"/>
@@ -6974,7 +6969,6 @@
     <w:pPr>
       <w:keepNext w:val="0"/>
       <w:keepLines w:val="0"/>
-      <w:pageBreakBefore w:val="0"/>
       <w:widowControl w:val="1"/>
       <w:pBdr>
         <w:top w:space="0" w:sz="0" w:val="nil"/>
@@ -7024,7 +7018,7 @@
         <wp:inline distB="0" distT="0" distL="0" distR="0">
           <wp:extent cx="2491740" cy="586740"/>
           <wp:effectExtent b="0" l="0" r="0" t="0"/>
-          <wp:docPr id="2" name="image1.png"/>
+          <wp:docPr id="3" name="image1.png"/>
           <a:graphic>
             <a:graphicData uri="http://schemas.openxmlformats.org/drawingml/2006/picture">
               <pic:pic>
@@ -7078,6 +7072,124 @@
       <w:pPr/>
     </w:pPrDefault>
   </w:docDefaults>
+  <w:style w:type="paragraph" w:styleId="Normal" w:default="1">
+    <w:name w:val="normal"/>
+  </w:style>
+  <w:style w:type="table" w:styleId="TableNormal" w:default="1">
+    <w:name w:val="Table Normal"/>
+  </w:style>
+  <w:style w:type="paragraph" w:styleId="Heading1">
+    <w:name w:val="heading 1"/>
+    <w:basedOn w:val="Normal"/>
+    <w:next w:val="Normal"/>
+    <w:pPr>
+      <w:keepNext w:val="1"/>
+      <w:keepLines w:val="1"/>
+      <w:pageBreakBefore w:val="0"/>
+      <w:spacing w:after="120" w:before="480" w:lineRule="auto"/>
+    </w:pPr>
+    <w:rPr>
+      <w:b w:val="1"/>
+      <w:sz w:val="48"/>
+      <w:szCs w:val="48"/>
+    </w:rPr>
+  </w:style>
+  <w:style w:type="paragraph" w:styleId="Heading2">
+    <w:name w:val="heading 2"/>
+    <w:basedOn w:val="Normal"/>
+    <w:next w:val="Normal"/>
+    <w:pPr>
+      <w:keepNext w:val="1"/>
+      <w:keepLines w:val="1"/>
+      <w:pageBreakBefore w:val="0"/>
+      <w:spacing w:after="80" w:before="360" w:lineRule="auto"/>
+    </w:pPr>
+    <w:rPr>
+      <w:b w:val="1"/>
+      <w:sz w:val="36"/>
+      <w:szCs w:val="36"/>
+    </w:rPr>
+  </w:style>
+  <w:style w:type="paragraph" w:styleId="Heading3">
+    <w:name w:val="heading 3"/>
+    <w:basedOn w:val="Normal"/>
+    <w:next w:val="Normal"/>
+    <w:pPr>
+      <w:keepNext w:val="1"/>
+      <w:keepLines w:val="1"/>
+      <w:pageBreakBefore w:val="0"/>
+      <w:spacing w:after="80" w:before="280" w:lineRule="auto"/>
+    </w:pPr>
+    <w:rPr>
+      <w:b w:val="1"/>
+      <w:sz w:val="28"/>
+      <w:szCs w:val="28"/>
+    </w:rPr>
+  </w:style>
+  <w:style w:type="paragraph" w:styleId="Heading4">
+    <w:name w:val="heading 4"/>
+    <w:basedOn w:val="Normal"/>
+    <w:next w:val="Normal"/>
+    <w:pPr>
+      <w:keepNext w:val="1"/>
+      <w:keepLines w:val="1"/>
+      <w:pageBreakBefore w:val="0"/>
+      <w:spacing w:after="40" w:before="240" w:lineRule="auto"/>
+    </w:pPr>
+    <w:rPr>
+      <w:b w:val="1"/>
+      <w:sz w:val="24"/>
+      <w:szCs w:val="24"/>
+    </w:rPr>
+  </w:style>
+  <w:style w:type="paragraph" w:styleId="Heading5">
+    <w:name w:val="heading 5"/>
+    <w:basedOn w:val="Normal"/>
+    <w:next w:val="Normal"/>
+    <w:pPr>
+      <w:keepNext w:val="1"/>
+      <w:keepLines w:val="1"/>
+      <w:pageBreakBefore w:val="0"/>
+      <w:spacing w:after="40" w:before="220" w:lineRule="auto"/>
+    </w:pPr>
+    <w:rPr>
+      <w:b w:val="1"/>
+      <w:sz w:val="22"/>
+      <w:szCs w:val="22"/>
+    </w:rPr>
+  </w:style>
+  <w:style w:type="paragraph" w:styleId="Heading6">
+    <w:name w:val="heading 6"/>
+    <w:basedOn w:val="Normal"/>
+    <w:next w:val="Normal"/>
+    <w:pPr>
+      <w:keepNext w:val="1"/>
+      <w:keepLines w:val="1"/>
+      <w:pageBreakBefore w:val="0"/>
+      <w:spacing w:after="40" w:before="200" w:lineRule="auto"/>
+    </w:pPr>
+    <w:rPr>
+      <w:b w:val="1"/>
+      <w:sz w:val="20"/>
+      <w:szCs w:val="20"/>
+    </w:rPr>
+  </w:style>
+  <w:style w:type="paragraph" w:styleId="Title">
+    <w:name w:val="Title"/>
+    <w:basedOn w:val="Normal"/>
+    <w:next w:val="Normal"/>
+    <w:pPr>
+      <w:keepNext w:val="1"/>
+      <w:keepLines w:val="1"/>
+      <w:pageBreakBefore w:val="0"/>
+      <w:spacing w:after="120" w:before="480" w:lineRule="auto"/>
+    </w:pPr>
+    <w:rPr>
+      <w:b w:val="1"/>
+      <w:sz w:val="72"/>
+      <w:szCs w:val="72"/>
+    </w:rPr>
+  </w:style>
   <w:style w:type="paragraph" w:styleId="Normal" w:default="1">
     <w:name w:val="normal"/>
   </w:style>
@@ -7449,6 +7561,37 @@
       </w:tblCellMar>
     </w:tblPr>
   </w:style>
+  <w:style w:type="paragraph" w:styleId="Subtitle">
+    <w:name w:val="Subtitle"/>
+    <w:basedOn w:val="Normal"/>
+    <w:next w:val="Normal"/>
+    <w:pPr>
+      <w:keepNext w:val="1"/>
+      <w:keepLines w:val="1"/>
+      <w:pageBreakBefore w:val="0"/>
+      <w:spacing w:after="80" w:before="360" w:lineRule="auto"/>
+    </w:pPr>
+    <w:rPr>
+      <w:rFonts w:ascii="Georgia" w:cs="Georgia" w:eastAsia="Georgia" w:hAnsi="Georgia"/>
+      <w:i w:val="1"/>
+      <w:color w:val="666666"/>
+      <w:sz w:val="48"/>
+      <w:szCs w:val="48"/>
+    </w:rPr>
+  </w:style>
+  <w:style w:type="table" w:styleId="Table1">
+    <w:basedOn w:val="TableNormal"/>
+    <w:tblPr>
+      <w:tblStyleRowBandSize w:val="1"/>
+      <w:tblStyleColBandSize w:val="1"/>
+      <w:tblCellMar>
+        <w:top w:w="0.0" w:type="dxa"/>
+        <w:left w:w="115.0" w:type="dxa"/>
+        <w:bottom w:w="0.0" w:type="dxa"/>
+        <w:right w:w="115.0" w:type="dxa"/>
+      </w:tblCellMar>
+    </w:tblPr>
+  </w:style>
 </w:styles>
 </file>
 
@@ -7749,7 +7892,7 @@
 
 <file path=customXML/item1.xml><?xml version="1.0" encoding="utf-8"?>
 <go:gDocsCustomXmlDataStorage xmlns:go="http://customooxmlschemas.google.com/" xmlns:r="http://schemas.openxmlformats.org/officeDocument/2006/relationships" uri="GoogleDocsCustomDataVersion2">
-  <go:docsCustomData xmlns:go="http://customooxmlschemas.google.com/" roundtripDataSignature="AMtx7miScP0TbjADirLRnNiXK/F4sQVD6g==">CgMxLjA4AHIhMWNSblU4SGI1b2VSem5adk9zRVpIcFB6a1hVbjlZbU9x</go:docsCustomData>
+  <go:docsCustomData xmlns:go="http://customooxmlschemas.google.com/" roundtripDataSignature="AMtx7miChQPWkgX1EXvFhCmR3/NYWkAOSw==">CgMxLjA4AHIhMUZoMjRELXlVYTFQT1N4aVAxYXRITkRoNktOQ2I2XzdR</go:docsCustomData>
 </go:gDocsCustomXmlDataStorage>
 </file>
 

</xml_diff>